<commit_message>
Alterações e refinamentos de casos de uso
Alterações e refinamentos dos casos de uso.
</commit_message>
<xml_diff>
--- a/requisitos/RT_Cadastro_PT.docx
+++ b/requisitos/RT_Cadastro_PT.docx
@@ -73,26 +73,26 @@
     <w:p>
       <w:pPr>
         <w:pStyle w:val="Ttulo2"/>
+        <w:keepNext/>
+        <w:widowControl w:val="false"/>
+        <w:numPr>
+          <w:ilvl w:val="0"/>
+          <w:numId w:val="0"/>
+        </w:numPr>
+        <w:bidi w:val="0"/>
+        <w:spacing w:lineRule="atLeast" w:line="240" w:before="120" w:after="60"/>
+        <w:ind w:left="454" w:right="0" w:hanging="0"/>
         <w:jc w:val="both"/>
-        <w:rPr>
-          <w:lang w:val="pt-BR"/>
-        </w:rPr>
-      </w:pPr>
-      <w:r>
-        <w:rPr>
-          <w:rFonts w:ascii="Times New Roman" w:hAnsi="Times New Roman"/>
-          <w:bCs/>
-          <w:lang w:val="pt-BR"/>
-        </w:rPr>
-        <w:t>2.1</w:t>
-      </w:r>
+        <w:outlineLvl w:val="1"/>
+        <w:rPr/>
+      </w:pPr>
       <w:r>
         <w:rPr>
           <w:rFonts w:ascii="Times New Roman" w:hAnsi="Times New Roman"/>
           <w:b w:val="false"/>
           <w:lang w:val="pt-BR"/>
         </w:rPr>
-        <w:t xml:space="preserve">    Administrador</w:t>
+        <w:t>Administrador</w:t>
       </w:r>
     </w:p>
     <w:p>
@@ -165,19 +165,7 @@
         <w:rPr>
           <w:lang w:val="pt-BR" w:eastAsia="en-US" w:bidi="ar-SA"/>
         </w:rPr>
-        <w:t xml:space="preserve">O Ator </w:t>
-      </w:r>
-      <w:r>
-        <w:rPr>
-          <w:lang w:val="pt-BR" w:eastAsia="en-US" w:bidi="ar-SA"/>
-        </w:rPr>
-        <w:t>preenche os campos</w:t>
-      </w:r>
-      <w:r>
-        <w:rPr>
-          <w:lang w:val="pt-BR" w:eastAsia="en-US" w:bidi="ar-SA"/>
-        </w:rPr>
-        <w:t>.</w:t>
+        <w:t>O Ator preenche os campos.</w:t>
       </w:r>
     </w:p>
     <w:p>
@@ -368,15 +356,13 @@
     <w:p>
       <w:pPr>
         <w:pStyle w:val="Corpodetexto"/>
-        <w:rPr>
-          <w:lang w:val="pt-BR"/>
-        </w:rPr>
-      </w:pPr>
-      <w:r>
-        <w:rPr>
-          <w:lang w:val="pt-BR"/>
-        </w:rPr>
-        <w:t>Se no passo 5 do Fluxo Principal o aplicativo confirmar os campos de nome e endereço.</w:t>
+        <w:rPr/>
+      </w:pPr>
+      <w:r>
+        <w:rPr>
+          <w:lang w:val="pt-BR"/>
+        </w:rPr>
+        <w:t>Se no passo 4 do Fluxo Principal o aplicativo confirmar os campos de nome e endereço.</w:t>
       </w:r>
     </w:p>
     <w:p>
@@ -647,14 +633,10 @@
       <w:pPr>
         <w:pStyle w:val="Normal"/>
         <w:jc w:val="center"/>
-        <w:rPr>
-          <w:lang w:val="pt-BR"/>
-        </w:rPr>
-      </w:pPr>
-      <w:r>
-        <w:rPr>
-          <w:lang w:val="pt-BR"/>
-        </w:rPr>
+        <w:rPr/>
+      </w:pPr>
+      <w:r>
+        <w:rPr/>
         <w:drawing>
           <wp:anchor behindDoc="0" distT="0" distB="0" distL="0" distR="0" simplePos="0" locked="0" layoutInCell="1" allowOverlap="1" relativeHeight="2">
             <wp:simplePos x="0" y="0"/>
@@ -731,7 +713,7 @@
         <w:bottom w:w="0" w:type="dxa"/>
         <w:right w:w="108" w:type="dxa"/>
       </w:tblCellMar>
-      <w:tblLook w:val="0000" w:noVBand="0" w:noHBand="0" w:firstRow="0" w:lastRow="0" w:firstColumn="0" w:lastColumn="0"/>
+      <w:tblLook w:firstRow="0" w:noVBand="0" w:lastRow="0" w:firstColumn="0" w:lastColumn="0" w:noHBand="0" w:val="0000"/>
     </w:tblPr>
     <w:tblGrid>
       <w:gridCol w:w="3161"/>
@@ -878,7 +860,7 @@
     <w:tblPr>
       <w:tblW w:w="8748" w:type="dxa"/>
       <w:jc w:val="left"/>
-      <w:tblInd w:w="-60" w:type="dxa"/>
+      <w:tblInd w:w="-76" w:type="dxa"/>
       <w:tblBorders>
         <w:top w:val="single" w:sz="6" w:space="0" w:color="00000A"/>
         <w:left w:val="single" w:sz="6" w:space="0" w:color="00000A"/>
@@ -889,11 +871,11 @@
       </w:tblBorders>
       <w:tblCellMar>
         <w:top w:w="0" w:type="dxa"/>
-        <w:left w:w="43" w:type="dxa"/>
+        <w:left w:w="27" w:type="dxa"/>
         <w:bottom w:w="0" w:type="dxa"/>
         <w:right w:w="108" w:type="dxa"/>
       </w:tblCellMar>
-      <w:tblLook w:val="0000" w:noVBand="0" w:noHBand="0" w:lastColumn="0" w:firstColumn="0" w:lastRow="0" w:firstRow="0"/>
+      <w:tblLook w:firstRow="0" w:noVBand="0" w:lastRow="0" w:firstColumn="0" w:lastColumn="0" w:noHBand="0" w:val="0000"/>
     </w:tblPr>
     <w:tblGrid>
       <w:gridCol w:w="6379"/>
@@ -914,7 +896,7 @@
           </w:tcBorders>
           <w:shd w:color="auto" w:fill="auto" w:val="clear"/>
           <w:tcMar>
-            <w:left w:w="43" w:type="dxa"/>
+            <w:left w:w="27" w:type="dxa"/>
           </w:tcMar>
         </w:tcPr>
         <w:p>
@@ -946,7 +928,7 @@
           </w:tcBorders>
           <w:shd w:color="auto" w:fill="auto" w:val="clear"/>
           <w:tcMar>
-            <w:left w:w="43" w:type="dxa"/>
+            <w:left w:w="27" w:type="dxa"/>
           </w:tcMar>
         </w:tcPr>
         <w:p>
@@ -986,7 +968,7 @@
           </w:tcBorders>
           <w:shd w:color="auto" w:fill="auto" w:val="clear"/>
           <w:tcMar>
-            <w:left w:w="43" w:type="dxa"/>
+            <w:left w:w="27" w:type="dxa"/>
           </w:tcMar>
         </w:tcPr>
         <w:p>
@@ -1018,7 +1000,7 @@
           </w:tcBorders>
           <w:shd w:color="auto" w:fill="auto" w:val="clear"/>
           <w:tcMar>
-            <w:left w:w="43" w:type="dxa"/>
+            <w:left w:w="27" w:type="dxa"/>
           </w:tcMar>
         </w:tcPr>
         <w:p>
@@ -1040,7 +1022,21 @@
               <w:sz w:val="20"/>
               <w:lang w:val="pt-BR"/>
             </w:rPr>
-            <w:t>Data:  07/10/2015</w:t>
+            <w:t xml:space="preserve">Data:  </w:t>
+          </w:r>
+          <w:r>
+            <w:rPr>
+              <w:sz w:val="20"/>
+              <w:lang w:val="pt-BR"/>
+            </w:rPr>
+            <w:t>01/12</w:t>
+          </w:r>
+          <w:r>
+            <w:rPr>
+              <w:sz w:val="20"/>
+              <w:lang w:val="pt-BR"/>
+            </w:rPr>
+            <w:t>/2015</w:t>
           </w:r>
         </w:p>
       </w:tc>
@@ -2243,7 +2239,7 @@
       <w:color w:val="00000A"/>
       <w:sz w:val="24"/>
       <w:szCs w:val="24"/>
-      <w:lang w:eastAsia="en-US" w:bidi="ar-SA" w:val="pt-BR"/>
+      <w:lang w:val="pt-BR" w:eastAsia="en-US" w:bidi="ar-SA"/>
     </w:rPr>
   </w:style>
   <w:style w:type="paragraph" w:styleId="Ttulo1">
@@ -2434,6 +2430,22 @@
   </w:style>
   <w:style w:type="character" w:styleId="ListLabel3">
     <w:name w:val="ListLabel 3"/>
+    <w:qFormat/>
+    <w:rPr>
+      <w:sz w:val="20"/>
+      <w:szCs w:val="20"/>
+    </w:rPr>
+  </w:style>
+  <w:style w:type="character" w:styleId="ListLabel4">
+    <w:name w:val="ListLabel 4"/>
+    <w:qFormat/>
+    <w:rPr>
+      <w:sz w:val="20"/>
+      <w:szCs w:val="20"/>
+    </w:rPr>
+  </w:style>
+  <w:style w:type="character" w:styleId="ListLabel5">
+    <w:name w:val="ListLabel 5"/>
     <w:qFormat/>
     <w:rPr>
       <w:sz w:val="20"/>

</xml_diff>